<commit_message>
Lau - Plan de capacitacion
</commit_message>
<xml_diff>
--- a/Docs/03-Gestion de Configuracion/Plan de Capacitación.docx
+++ b/Docs/03-Gestion de Configuracion/Plan de Capacitación.docx
@@ -754,7 +754,7 @@
           <w:noProof/>
           <w:sz w:val="20"/>
         </w:rPr>
-        <w:t>22/05/2011 17:01:00</w:t>
+        <w:t>22/05/2011 21:49:00</w:t>
       </w:r>
       <w:r>
         <w:rPr>
@@ -2053,8 +2053,6 @@
       <w:r>
         <w:t>D</w:t>
       </w:r>
-      <w:bookmarkStart w:id="8" w:name="_GoBack"/>
-      <w:bookmarkEnd w:id="8"/>
       <w:r>
         <w:t>e Entrenamiento</w:t>
       </w:r>
@@ -2068,10 +2066,7 @@
         <w:t>es necesario llevar a cabo</w:t>
       </w:r>
       <w:r>
-        <w:t xml:space="preserve"> </w:t>
-      </w:r>
-      <w:r>
-        <w:t xml:space="preserve">los siguientes </w:t>
+        <w:t xml:space="preserve"> los siguientes </w:t>
       </w:r>
       <w:r>
         <w:t>tutoriales</w:t>
@@ -2144,19 +2139,7 @@
           <w:rPr>
             <w:rStyle w:val="Hipervnculo"/>
           </w:rPr>
-          <w:t>http://sparxsystems.com</w:t>
-        </w:r>
-        <w:r>
-          <w:rPr>
-            <w:rStyle w:val="Hipervnculo"/>
-          </w:rPr>
-          <w:t>/</w:t>
-        </w:r>
-        <w:r>
-          <w:rPr>
-            <w:rStyle w:val="Hipervnculo"/>
-          </w:rPr>
-          <w:t>downloads/quick/writing-structured-use-case-scenarios-mdd.pdf</w:t>
+          <w:t>http://sparxsystems.com/downloads/quick/writing-structured-use-case-scenarios-mdd.pdf</w:t>
         </w:r>
       </w:hyperlink>
     </w:p>
@@ -2173,19 +2156,7 @@
           <w:rPr>
             <w:rStyle w:val="Hipervnculo"/>
           </w:rPr>
-          <w:t>http://sparxsystems.com/resources/resourc</w:t>
-        </w:r>
-        <w:r>
-          <w:rPr>
-            <w:rStyle w:val="Hipervnculo"/>
-          </w:rPr>
-          <w:t>e</w:t>
-        </w:r>
-        <w:r>
-          <w:rPr>
-            <w:rStyle w:val="Hipervnculo"/>
-          </w:rPr>
-          <w:t>_mng.html</w:t>
+          <w:t>http://sparxsystems.com/resources/resource_mng.html</w:t>
         </w:r>
       </w:hyperlink>
     </w:p>
@@ -2202,19 +2173,7 @@
           <w:rPr>
             <w:rStyle w:val="Hipervnculo"/>
           </w:rPr>
-          <w:t>http://sparxsystems.com/resources/uml2_tutorial/u</w:t>
-        </w:r>
-        <w:r>
-          <w:rPr>
-            <w:rStyle w:val="Hipervnculo"/>
-          </w:rPr>
-          <w:t>m</w:t>
-        </w:r>
-        <w:r>
-          <w:rPr>
-            <w:rStyle w:val="Hipervnculo"/>
-          </w:rPr>
-          <w:t>l2_usecasediagram.html</w:t>
+          <w:t>http://sparxsystems.com/resources/uml2_tutorial/uml2_usecasediagram.html</w:t>
         </w:r>
       </w:hyperlink>
     </w:p>
@@ -2356,10 +2315,7 @@
         </w:numPr>
       </w:pPr>
       <w:r>
-        <w:t>Desarrollo de software</w:t>
-      </w:r>
-      <w:r>
-        <w:t>:</w:t>
+        <w:t>Desarrollo de software:</w:t>
       </w:r>
     </w:p>
     <w:p>
@@ -2708,8 +2664,14 @@
         <w:spacing w:before="0" w:after="200" w:line="276" w:lineRule="auto"/>
         <w:ind w:firstLine="0"/>
         <w:jc w:val="left"/>
-      </w:pPr>
-      <w:r>
+        <w:rPr>
+          <w:lang w:val="en-US"/>
+        </w:rPr>
+      </w:pPr>
+      <w:r>
+        <w:rPr>
+          <w:lang w:val="en-US"/>
+        </w:rPr>
         <w:br w:type="page"/>
       </w:r>
     </w:p>
@@ -2721,12 +2683,12 @@
           <w:numId w:val="1"/>
         </w:numPr>
       </w:pPr>
-      <w:bookmarkStart w:id="9" w:name="_Toc293864272"/>
+      <w:bookmarkStart w:id="8" w:name="_Toc293864272"/>
       <w:r>
         <w:lastRenderedPageBreak/>
         <w:t>Planificación De La Capacitación</w:t>
       </w:r>
-      <w:bookmarkEnd w:id="9"/>
+      <w:bookmarkEnd w:id="8"/>
     </w:p>
     <w:p>
       <w:r>
@@ -4818,6 +4780,14 @@
               </w:rPr>
               <w:t xml:space="preserve"> C# 2010 All-in-One For </w:t>
             </w:r>
+            <w:r>
+              <w:rPr>
+                <w:rFonts w:asciiTheme="minorHAnsi" w:hAnsiTheme="minorHAnsi" w:cstheme="minorHAnsi"/>
+                <w:color w:val="000000"/>
+                <w:lang w:val="en-US"/>
+              </w:rPr>
+              <w:t>Dummies</w:t>
+            </w:r>
           </w:p>
         </w:tc>
         <w:tc>
@@ -5271,7 +5241,17 @@
                 <w:color w:val="000000"/>
                 <w:lang w:val="en-US"/>
               </w:rPr>
-              <w:t xml:space="preserve"> HTML, XHTML and CSS For Dummies, 7th Edition </w:t>
+              <w:t xml:space="preserve"> HTML, XHTML and CSS For Dummies, 7th</w:t>
+            </w:r>
+            <w:bookmarkStart w:id="9" w:name="_GoBack"/>
+            <w:bookmarkEnd w:id="9"/>
+            <w:r>
+              <w:rPr>
+                <w:rFonts w:asciiTheme="minorHAnsi" w:hAnsiTheme="minorHAnsi" w:cstheme="minorHAnsi"/>
+                <w:color w:val="000000"/>
+                <w:lang w:val="en-US"/>
+              </w:rPr>
+              <w:t xml:space="preserve"> Edition </w:t>
             </w:r>
           </w:p>
         </w:tc>
@@ -5594,27 +5574,14 @@
             </w:rPr>
             <w:t xml:space="preserve">Capítulo: </w:t>
           </w:r>
-          <w:r>
-            <w:fldChar w:fldCharType="begin"/>
-          </w:r>
-          <w:r>
-            <w:instrText xml:space="preserve"> STYLEREF  "1"  </w:instrText>
-          </w:r>
-          <w:r>
-            <w:fldChar w:fldCharType="separate"/>
-          </w:r>
-          <w:r>
-            <w:rPr>
-              <w:noProof/>
-            </w:rPr>
-            <w:t>Introducción</w:t>
-          </w:r>
-          <w:r>
-            <w:rPr>
-              <w:noProof/>
-            </w:rPr>
-            <w:fldChar w:fldCharType="end"/>
-          </w:r>
+          <w:fldSimple w:instr=" STYLEREF  &quot;1&quot;  ">
+            <w:r>
+              <w:rPr>
+                <w:noProof/>
+              </w:rPr>
+              <w:t>Planificación De La Capacitación</w:t>
+            </w:r>
+          </w:fldSimple>
         </w:p>
       </w:tc>
     </w:tr>
@@ -5665,7 +5632,7 @@
               <w:szCs w:val="40"/>
               <w:lang w:val="es-ES"/>
             </w:rPr>
-            <w:t>4</w:t>
+            <w:t>8</w:t>
           </w:r>
           <w:r>
             <w:rPr>
@@ -8962,8 +8929,9 @@
     <w:panose1 w:val="020B0604030504040204"/>
     <w:charset w:val="00"/>
     <w:family w:val="swiss"/>
+    <w:notTrueType/>
     <w:pitch w:val="variable"/>
-    <w:sig w:usb0="E1002EFF" w:usb1="C000605B" w:usb2="00000029" w:usb3="00000000" w:csb0="000101FF" w:csb1="00000000"/>
+    <w:sig w:usb0="00000003" w:usb1="00000000" w:usb2="00000000" w:usb3="00000000" w:csb0="00000001" w:csb1="00000000"/>
   </w:font>
   <w:font w:name="Helvetica">
     <w:panose1 w:val="020B0604020202020204"/>
@@ -8998,6 +8966,7 @@
   </w:compat>
   <w:rsids>
     <w:rsidRoot w:val="00980C4C"/>
+    <w:rsid w:val="00737BF4"/>
     <w:rsid w:val="0086036A"/>
     <w:rsid w:val="00912D39"/>
     <w:rsid w:val="00980C4C"/>
@@ -9745,7 +9714,7 @@
 </file>
 
 <file path=customXml/itemProps1.xml><?xml version="1.0" encoding="utf-8"?>
-<ds:datastoreItem xmlns:ds="http://schemas.openxmlformats.org/officeDocument/2006/customXml" ds:itemID="{35625DEE-A972-4696-92AA-09A1002912B7}">
+<ds:datastoreItem xmlns:ds="http://schemas.openxmlformats.org/officeDocument/2006/customXml" ds:itemID="{36DD9571-EDB1-4548-A97B-1C2EB030E719}">
   <ds:schemaRefs>
     <ds:schemaRef ds:uri="http://schemas.openxmlformats.org/officeDocument/2006/bibliography"/>
   </ds:schemaRefs>

</xml_diff>